<commit_message>
Added the verifier to class CSP
</commit_message>
<xml_diff>
--- a/report.docx
+++ b/report.docx
@@ -9,19 +9,11 @@
           <w:rFonts w:ascii="Times New Roman" w:hAnsi="Times New Roman" w:cs="Times New Roman"/>
         </w:rPr>
       </w:pPr>
-      <w:proofErr w:type="gramStart"/>
-      <w:r>
-        <w:rPr>
-          <w:rFonts w:ascii="Times New Roman" w:hAnsi="Times New Roman" w:cs="Times New Roman"/>
-        </w:rPr>
-        <w:t>CSC384 :</w:t>
-      </w:r>
-      <w:proofErr w:type="gramEnd"/>
-      <w:r>
-        <w:rPr>
-          <w:rFonts w:ascii="Times New Roman" w:hAnsi="Times New Roman" w:cs="Times New Roman"/>
-        </w:rPr>
-        <w:t xml:space="preserve"> Final Project</w:t>
+      <w:r>
+        <w:rPr>
+          <w:rFonts w:ascii="Times New Roman" w:hAnsi="Times New Roman" w:cs="Times New Roman"/>
+        </w:rPr>
+        <w:t>CSC384 : Final Project</w:t>
       </w:r>
     </w:p>
     <w:p>
@@ -936,35 +928,7 @@
         <w:rPr>
           <w:rFonts w:ascii="Times New Roman" w:eastAsia="Times New Roman" w:hAnsi="Times New Roman" w:cs="Times New Roman"/>
         </w:rPr>
-        <w:t xml:space="preserve"> is a logic puzzle game invented by Israeli mathematician Dr. </w:t>
-      </w:r>
-      <w:proofErr w:type="spellStart"/>
-      <w:r>
-        <w:rPr>
-          <w:rFonts w:ascii="Times New Roman" w:eastAsia="Times New Roman" w:hAnsi="Times New Roman" w:cs="Times New Roman"/>
-        </w:rPr>
-        <w:t>Gyora</w:t>
-      </w:r>
-      <w:proofErr w:type="spellEnd"/>
-      <w:r>
-        <w:rPr>
-          <w:rFonts w:ascii="Times New Roman" w:eastAsia="Times New Roman" w:hAnsi="Times New Roman" w:cs="Times New Roman"/>
-        </w:rPr>
-        <w:t xml:space="preserve"> M. </w:t>
-      </w:r>
-      <w:proofErr w:type="spellStart"/>
-      <w:r>
-        <w:rPr>
-          <w:rFonts w:ascii="Times New Roman" w:eastAsia="Times New Roman" w:hAnsi="Times New Roman" w:cs="Times New Roman"/>
-        </w:rPr>
-        <w:t>Benedek</w:t>
-      </w:r>
-      <w:proofErr w:type="spellEnd"/>
-      <w:r>
-        <w:rPr>
-          <w:rFonts w:ascii="Times New Roman" w:eastAsia="Times New Roman" w:hAnsi="Times New Roman" w:cs="Times New Roman"/>
-        </w:rPr>
-        <w:t>.</w:t>
+        <w:t xml:space="preserve"> is a logic puzzle game invented by Israeli mathematician Dr. Gyora M. Benedek.</w:t>
       </w:r>
       <w:r>
         <w:rPr>
@@ -2761,7 +2725,6 @@
           <w:szCs w:val="28"/>
         </w:rPr>
       </w:pPr>
-      <w:bookmarkStart w:id="0" w:name="_GoBack"/>
       <w:r>
         <w:rPr>
           <w:rFonts w:ascii="Times New Roman" w:eastAsia="Times New Roman" w:hAnsi="Times New Roman" w:cs="Times New Roman"/>
@@ -2771,7 +2734,6 @@
         <w:t>03. Evaluation and Results</w:t>
       </w:r>
     </w:p>
-    <w:bookmarkEnd w:id="0"/>
     <w:p>
       <w:pPr>
         <w:rPr>
@@ -2793,26 +2755,36 @@
           <w:sz w:val="20"/>
           <w:szCs w:val="20"/>
         </w:rPr>
-        <w:t>Here, describe your evaluation objectives and strategy, and your results. In particular, describe the way you’ve chosen to evaluate your approach (i.e. how you will determine if your approach works). Evaluation metrics could include the number of nodes expanded in a search algorithm or the amount of time or memory that you used. We encourage the use of diagrams, graphs, and/or tables to summarize experimental results and to convey important points. Note that it’s ok if your system proves to be inefficient in some way</w:t>
-      </w:r>
-      <w:proofErr w:type="gramStart"/>
-      <w:r>
-        <w:rPr>
-          <w:rFonts w:ascii="Times" w:eastAsia="Times New Roman" w:hAnsi="Times" w:cs="Times New Roman"/>
-          <w:sz w:val="20"/>
-          <w:szCs w:val="20"/>
-        </w:rPr>
-        <w:t>;</w:t>
-      </w:r>
-      <w:proofErr w:type="gramEnd"/>
-      <w:r>
-        <w:rPr>
-          <w:rFonts w:ascii="Times" w:eastAsia="Times New Roman" w:hAnsi="Times" w:cs="Times New Roman"/>
-          <w:sz w:val="20"/>
-          <w:szCs w:val="20"/>
-        </w:rPr>
-        <w:t xml:space="preserve"> that’s still a result and we want to know. In addition to graphs and tables, provide a written summary of your findings and their implications, if any.</w:t>
-      </w:r>
+        <w:t>Here, describe your evaluation objectives and strategy, and your results. In particular, describe the way you’ve chosen to evaluate your approach (i.e. how you will determine if your approach works). Evaluation metrics could include the number of nodes expanded in a search algorithm or the amount of time or memory that you used. We encourage the use of diagrams, graphs, and/or tables to summarize experimental results and to convey important points. Note that it’s ok if your system proves to be inefficient in some way; that’s still a result and we want to know. In addition to graphs and tables, provide a written summary of your findings and their implications, if any.</w:t>
+      </w:r>
+    </w:p>
+    <w:p>
+      <w:pPr>
+        <w:rPr>
+          <w:rFonts w:ascii="Times New Roman" w:eastAsia="Times New Roman" w:hAnsi="Times New Roman" w:cs="Times New Roman"/>
+        </w:rPr>
+      </w:pPr>
+    </w:p>
+    <w:p>
+      <w:pPr>
+        <w:rPr>
+          <w:rFonts w:ascii="Times New Roman" w:eastAsia="Times New Roman" w:hAnsi="Times New Roman" w:cs="Times New Roman"/>
+        </w:rPr>
+      </w:pPr>
+      <w:r>
+        <w:rPr>
+          <w:rFonts w:ascii="Times New Roman" w:eastAsia="Times New Roman" w:hAnsi="Times New Roman" w:cs="Times New Roman"/>
+        </w:rPr>
+        <w:t xml:space="preserve">To evaluate a solution, we wrote a polynomial time verifier function. This function, encoded as a method called “verify” in class CSP, begins with the variable </w:t>
+      </w:r>
+      <w:r>
+        <w:rPr>
+          <w:rFonts w:ascii="Times New Roman" w:eastAsia="Times New Roman" w:hAnsi="Times New Roman" w:cs="Times New Roman"/>
+        </w:rPr>
+        <w:t>encoding the starting number 1, and attempts to traverse the subsequent neighbours checking for their adjacencies on the board.</w:t>
+      </w:r>
+      <w:bookmarkStart w:id="0" w:name="_GoBack"/>
+      <w:bookmarkEnd w:id="0"/>
     </w:p>
     <w:p>
       <w:pPr>

</xml_diff>